<commit_message>
review comments now display underneath product
</commit_message>
<xml_diff>
--- a/User Feedback Notes.docx
+++ b/User Feedback Notes.docx
@@ -138,8 +138,6 @@
           <w:numId w:val="1"/>
         </w:numPr>
       </w:pPr>
-      <w:bookmarkStart w:id="0" w:name="_GoBack"/>
-      <w:bookmarkEnd w:id="0"/>
       <w:r>
         <w:t>Bugs:</w:t>
       </w:r>
@@ -152,6 +150,7 @@
           <w:numId w:val="3"/>
         </w:numPr>
       </w:pPr>
+      <w:bookmarkStart w:id="0" w:name="_GoBack"/>
       <w:r>
         <w:t xml:space="preserve">My search (dog bones) brought up relevant consumer reviews, but </w:t>
       </w:r>
@@ -159,7 +158,20 @@
         <w:t>the top video result was for a Blake S</w:t>
       </w:r>
       <w:r>
-        <w:t>helton song with the word dog in the title (??) that would have to be the only real bug I had with the app since that doesn't have anything to do with products.</w:t>
+        <w:t xml:space="preserve">helton song with the word dog in the title (??) </w:t>
+      </w:r>
+      <w:bookmarkEnd w:id="0"/>
+      <w:r>
+        <w:t>that would have to be the only real bug I had with the app since that doesn't have anything to do with products.</w:t>
+      </w:r>
+      <w:r>
+        <w:t xml:space="preserve"> </w:t>
+      </w:r>
+      <w:r>
+        <w:rPr>
+          <w:color w:val="FF0000"/>
+        </w:rPr>
+        <w:t>FIXED</w:t>
       </w:r>
     </w:p>
     <w:p>

</xml_diff>

<commit_message>
added color and design
</commit_message>
<xml_diff>
--- a/User Feedback Notes.docx
+++ b/User Feedback Notes.docx
@@ -135,9 +135,23 @@
         <w:pStyle w:val="ListParagraph"/>
         <w:numPr>
           <w:ilvl w:val="0"/>
+          <w:numId w:val="3"/>
+        </w:numPr>
+      </w:pPr>
+      <w:r>
+        <w:t>if I refreshed the page, my results disappeared and I was unable to go back to my previous results.</w:t>
+      </w:r>
+    </w:p>
+    <w:p>
+      <w:pPr>
+        <w:pStyle w:val="ListParagraph"/>
+        <w:numPr>
+          <w:ilvl w:val="0"/>
           <w:numId w:val="1"/>
         </w:numPr>
       </w:pPr>
+      <w:bookmarkStart w:id="0" w:name="_GoBack"/>
+      <w:bookmarkEnd w:id="0"/>
       <w:r>
         <w:t>Bugs:</w:t>
       </w:r>
@@ -150,7 +164,6 @@
           <w:numId w:val="3"/>
         </w:numPr>
       </w:pPr>
-      <w:bookmarkStart w:id="0" w:name="_GoBack"/>
       <w:r>
         <w:t xml:space="preserve">My search (dog bones) brought up relevant consumer reviews, but </w:t>
       </w:r>
@@ -158,11 +171,7 @@
         <w:t>the top video result was for a Blake S</w:t>
       </w:r>
       <w:r>
-        <w:t xml:space="preserve">helton song with the word dog in the title (??) </w:t>
-      </w:r>
-      <w:bookmarkEnd w:id="0"/>
-      <w:r>
-        <w:t>that would have to be the only real bug I had with the app since that doesn't have anything to do with products.</w:t>
+        <w:t>helton song with the word dog in the title (??) that would have to be the only real bug I had with the app since that doesn't have anything to do with products.</w:t>
       </w:r>
       <w:r>
         <w:t xml:space="preserve"> </w:t>

</xml_diff>